<commit_message>
Edited and saved motivation letter as .pdf. Awaiting comments for further edits.
</commit_message>
<xml_diff>
--- a/motivation-letter/motivation-letter.docx
+++ b/motivation-letter/motivation-letter.docx
@@ -342,13 +342,87 @@
         <w:rPr>
           <w:lang w:val="en-GB"/>
         </w:rPr>
-        <w:t xml:space="preserve">My proposed project ‘Towards a Statistical Understanding of Galaxy Evolution’ combines ESA Datalabs with Euclid to create and analyse the largest galaxy catalogue to date. This is also where I propose to continue this work. Using a similar methodology, I will use a convolutional neural network – </w:t>
+        <w:t xml:space="preserve">My proposed project ‘Towards a Statistical Understanding of Galaxy Evolution’ combines </w:t>
+      </w:r>
+      <w:r>
+        <w:rPr>
+          <w:lang w:val="en-GB"/>
+        </w:rPr>
+        <w:t xml:space="preserve">the </w:t>
       </w:r>
       <w:r>
         <w:rPr>
           <w:i/>
           <w:lang w:val="en-GB"/>
         </w:rPr>
+        <w:t xml:space="preserve">Hubble Space </w:t>
+      </w:r>
+      <w:r>
+        <w:rPr>
+          <w:i/>
+          <w:lang w:val="en-GB"/>
+        </w:rPr>
+        <w:t>Telescope</w:t>
+      </w:r>
+      <w:r>
+        <w:rPr>
+          <w:lang w:val="en-GB"/>
+        </w:rPr>
+        <w:t xml:space="preserve"> and JWST science archives with </w:t>
+      </w:r>
+      <w:r>
+        <w:rPr>
+          <w:lang w:val="en-GB"/>
+        </w:rPr>
+        <w:t>ESA</w:t>
+      </w:r>
+      <w:r>
+        <w:rPr>
+          <w:lang w:val="en-GB"/>
+        </w:rPr>
+        <w:t xml:space="preserve"> </w:t>
+      </w:r>
+      <w:r>
+        <w:rPr>
+          <w:lang w:val="en-GB"/>
+        </w:rPr>
+        <w:t>Datalabs</w:t>
+      </w:r>
+      <w:r>
+        <w:rPr>
+          <w:lang w:val="en-GB"/>
+        </w:rPr>
+        <w:t xml:space="preserve"> </w:t>
+      </w:r>
+      <w:r>
+        <w:rPr>
+          <w:lang w:val="en-GB"/>
+        </w:rPr>
+        <w:t>and</w:t>
+      </w:r>
+      <w:r>
+        <w:rPr>
+          <w:lang w:val="en-GB"/>
+        </w:rPr>
+        <w:t xml:space="preserve"> Euclid to create and analyse the largest </w:t>
+      </w:r>
+      <w:r>
+        <w:rPr>
+          <w:lang w:val="en-GB"/>
+        </w:rPr>
+        <w:t xml:space="preserve">catalogue of galaxy morphology and ancillary data </w:t>
+      </w:r>
+      <w:r>
+        <w:rPr>
+          <w:lang w:val="en-GB"/>
+        </w:rPr>
+        <w:t xml:space="preserve">to date. I will use a convolutional neural network – </w:t>
+      </w:r>
+      <w:r>
+        <w:rPr>
+          <w:i/>
+          <w:lang w:val="en-GB"/>
+        </w:rPr>
         <w:t>Zoobot</w:t>
       </w:r>
       <w:r>
@@ -362,67 +436,108 @@
           <w:i/>
           <w:lang w:val="en-GB"/>
         </w:rPr>
-        <w:t>Hubble</w:t>
-      </w:r>
-      <w:r>
-        <w:rPr>
-          <w:lang w:val="en-GB"/>
-        </w:rPr>
-        <w:t xml:space="preserve"> </w:t>
+        <w:t>H</w:t>
       </w:r>
       <w:r>
         <w:rPr>
           <w:i/>
           <w:lang w:val="en-GB"/>
         </w:rPr>
-        <w:t xml:space="preserve">Space Telescope </w:t>
-      </w:r>
-      <w:r>
-        <w:rPr>
-          <w:lang w:val="en-GB"/>
-        </w:rPr>
-        <w:t>(</w:t>
+        <w:t>ST</w:t>
+      </w:r>
+      <w:r>
+        <w:rPr>
+          <w:lang w:val="en-GB"/>
+        </w:rPr>
+        <w:t xml:space="preserve"> and JWST archives. Th</w:t>
+      </w:r>
+      <w:r>
+        <w:rPr>
+          <w:lang w:val="en-GB"/>
+        </w:rPr>
+        <w:t>e</w:t>
+      </w:r>
+      <w:r>
+        <w:rPr>
+          <w:lang w:val="en-GB"/>
+        </w:rPr>
+        <w:t>se morphological catalogue</w:t>
+      </w:r>
+      <w:r>
+        <w:rPr>
+          <w:lang w:val="en-GB"/>
+        </w:rPr>
+        <w:t>s</w:t>
+      </w:r>
+      <w:r>
+        <w:rPr>
+          <w:lang w:val="en-GB"/>
+        </w:rPr>
+        <w:t xml:space="preserve"> will then be combined with the first results of Euclid’s </w:t>
       </w:r>
       <w:r>
         <w:rPr>
           <w:i/>
           <w:lang w:val="en-GB"/>
         </w:rPr>
-        <w:t>HST</w:t>
-      </w:r>
-      <w:r>
-        <w:rPr>
-          <w:lang w:val="en-GB"/>
-        </w:rPr>
-        <w:t xml:space="preserve">) and JWST archives. </w:t>
-      </w:r>
-      <w:proofErr w:type="gramStart"/>
-      <w:r>
-        <w:rPr>
-          <w:lang w:val="en-GB"/>
-        </w:rPr>
-        <w:t>These morphological catalogue</w:t>
-      </w:r>
-      <w:proofErr w:type="gramEnd"/>
-      <w:r>
-        <w:rPr>
-          <w:lang w:val="en-GB"/>
-        </w:rPr>
-        <w:t xml:space="preserve"> will then be combined with the first results of Euclid’s </w:t>
+        <w:t>NISP</w:t>
+      </w:r>
+      <w:r>
+        <w:rPr>
+          <w:lang w:val="en-GB"/>
+        </w:rPr>
+        <w:t xml:space="preserve"> instrument to create a full ancillary catalogue of morphologies and galactic parameters. I will then conduct initial analysis of this catalogue, </w:t>
+      </w:r>
+      <w:r>
+        <w:rPr>
+          <w:lang w:val="en-GB"/>
+        </w:rPr>
+        <w:t>measure its selection effects and accuracy</w:t>
+      </w:r>
+      <w:r>
+        <w:rPr>
+          <w:lang w:val="en-GB"/>
+        </w:rPr>
+        <w:t xml:space="preserve">, and conduct an in depth use of it in the context of galaxy interaction. </w:t>
+      </w:r>
+    </w:p>
+    <w:p>
+      <w:pPr>
+        <w:pStyle w:val="NoSpacing"/>
+        <w:rPr>
+          <w:sz w:val="12"/>
+          <w:lang w:val="en-GB"/>
+        </w:rPr>
+      </w:pPr>
+    </w:p>
+    <w:p>
+      <w:pPr>
+        <w:pStyle w:val="NoSpacing"/>
+        <w:rPr>
+          <w:lang w:val="en-GB"/>
+        </w:rPr>
+      </w:pPr>
+      <w:r>
+        <w:rPr>
+          <w:lang w:val="en-GB"/>
+        </w:rPr>
+        <w:t xml:space="preserve">The work of my PhD has made me best suited to take on this project. The work is primarily a continuation of an internship I conducted at the European Space Astronomy Centre (ESAC) in 2022. This internship gave me experience with ESA Datalabs – where I still have an active account – and with using </w:t>
       </w:r>
       <w:r>
         <w:rPr>
           <w:i/>
           <w:lang w:val="en-GB"/>
         </w:rPr>
-        <w:t>NISP</w:t>
-      </w:r>
-      <w:r>
-        <w:rPr>
-          <w:lang w:val="en-GB"/>
-        </w:rPr>
-        <w:t xml:space="preserve"> instrument to create a full ancillary catalogue of morphologies and galactic parameters. I will then conduct initial analysis of this catalogue, to diagnose it, and conduct an in depth use of it in the context of galaxy interaction. </w:t>
-      </w:r>
+        <w:t>Zoobot</w:t>
+      </w:r>
+      <w:r>
+        <w:rPr>
+          <w:lang w:val="en-GB"/>
+        </w:rPr>
+        <w:t>. These experiences will substantially reduce the ramp up required on this project.</w:t>
+      </w:r>
+      <w:bookmarkStart w:id="0" w:name="_GoBack"/>
+      <w:bookmarkEnd w:id="0"/>
     </w:p>
     <w:p>
       <w:pPr>
@@ -444,32 +559,38 @@
         <w:rPr>
           <w:lang w:val="en-GB"/>
         </w:rPr>
-        <w:t xml:space="preserve">The work of my PhD has made me best suited to take on this project. </w:t>
-      </w:r>
-      <w:r>
-        <w:rPr>
-          <w:lang w:val="en-GB"/>
-        </w:rPr>
-        <w:t>The work is primarily a continuation of an internship I conducted at the European Space Astronomy Centre (ESAC) in 2022</w:t>
-      </w:r>
-      <w:r>
-        <w:rPr>
-          <w:lang w:val="en-GB"/>
-        </w:rPr>
-        <w:t xml:space="preserve">. This internship gave me experience with ESA Datalabs – where I still have an active account – and with using </w:t>
+        <w:t xml:space="preserve">I anticipate the size of the catalogue from this project to be 100 million classified objects, at least. This estimate comes from the </w:t>
       </w:r>
       <w:r>
         <w:rPr>
           <w:i/>
           <w:lang w:val="en-GB"/>
         </w:rPr>
-        <w:t>Zoobot</w:t>
-      </w:r>
-      <w:r>
-        <w:rPr>
-          <w:lang w:val="en-GB"/>
-        </w:rPr>
-        <w:t xml:space="preserve">. These experiences will substantially reduce the ramp up required on this project. As a result of that internship, the largest catalogue of 21,926 interacting galaxies was published to date. </w:t>
+        <w:t xml:space="preserve">HST </w:t>
+      </w:r>
+      <w:r>
+        <w:rPr>
+          <w:lang w:val="en-GB"/>
+        </w:rPr>
+        <w:t xml:space="preserve">source catalogue containing 126 million extended sources. This will then be combined with source extraction from the JWST archives to find </w:t>
+      </w:r>
+      <w:r>
+        <w:rPr>
+          <w:lang w:val="en-GB"/>
+        </w:rPr>
+        <w:t>further</w:t>
+      </w:r>
+      <w:r>
+        <w:rPr>
+          <w:lang w:val="en-GB"/>
+        </w:rPr>
+        <w:t xml:space="preserve"> objects.</w:t>
+      </w:r>
+      <w:r>
+        <w:rPr>
+          <w:lang w:val="en-GB"/>
+        </w:rPr>
+        <w:t xml:space="preserve"> I have proposed four separate papers that will be released as a result of this project, with two further deliverables. These deliverables but will be of significant use to the community.</w:t>
       </w:r>
     </w:p>
     <w:p>
@@ -492,26 +613,97 @@
         <w:rPr>
           <w:lang w:val="en-GB"/>
         </w:rPr>
-        <w:t xml:space="preserve">I anticipate the size of the catalogue from this project to be 100 million classified objects, at least. This estimate comes from the </w:t>
-      </w:r>
-      <w:r>
-        <w:rPr>
-          <w:i/>
-          <w:lang w:val="en-GB"/>
-        </w:rPr>
-        <w:t xml:space="preserve">HST </w:t>
-      </w:r>
-      <w:r>
-        <w:rPr>
-          <w:lang w:val="en-GB"/>
-        </w:rPr>
-        <w:t>source catalogue containing 126 million extended sources. This will then be combined with source extraction from the JWST archives to find even more objects.</w:t>
-      </w:r>
-      <w:r>
-        <w:rPr>
-          <w:lang w:val="en-GB"/>
-        </w:rPr>
-        <w:t xml:space="preserve"> I have proposed four separate papers that will be released as a result of this project, with two further deliverables. These deliverables are not scientific results per se, but will be of significant use to the community. Therefore, this work will of good use to the community.</w:t>
+        <w:t xml:space="preserve">Due to this works proximity to the archives, ESA Datalabs and Euclid, I propose </w:t>
+      </w:r>
+      <w:r>
+        <w:rPr>
+          <w:lang w:val="en-GB"/>
+        </w:rPr>
+        <w:t>the following mentors</w:t>
+      </w:r>
+      <w:r>
+        <w:rPr>
+          <w:lang w:val="en-GB"/>
+        </w:rPr>
+        <w:t xml:space="preserve"> for this project</w:t>
+      </w:r>
+      <w:r>
+        <w:rPr>
+          <w:lang w:val="en-GB"/>
+        </w:rPr>
+        <w:t>:</w:t>
+      </w:r>
+      <w:r>
+        <w:rPr>
+          <w:lang w:val="en-GB"/>
+        </w:rPr>
+        <w:t xml:space="preserve"> Bruno Altieri</w:t>
+      </w:r>
+      <w:r>
+        <w:rPr>
+          <w:lang w:val="en-GB"/>
+        </w:rPr>
+        <w:t xml:space="preserve"> (Euclid)</w:t>
+      </w:r>
+      <w:r>
+        <w:rPr>
+          <w:lang w:val="en-GB"/>
+        </w:rPr>
+        <w:t>, Guido de Marchi (</w:t>
+      </w:r>
+      <w:r>
+        <w:rPr>
+          <w:lang w:val="en-GB"/>
+        </w:rPr>
+        <w:t>D</w:t>
+      </w:r>
+      <w:r>
+        <w:rPr>
+          <w:lang w:val="en-GB"/>
+        </w:rPr>
+        <w:t xml:space="preserve">ata </w:t>
+      </w:r>
+      <w:r>
+        <w:rPr>
+          <w:lang w:val="en-GB"/>
+        </w:rPr>
+        <w:t>A</w:t>
+      </w:r>
+      <w:r>
+        <w:rPr>
+          <w:lang w:val="en-GB"/>
+        </w:rPr>
+        <w:t>rchives)</w:t>
+      </w:r>
+      <w:r>
+        <w:rPr>
+          <w:lang w:val="en-GB"/>
+        </w:rPr>
+        <w:t xml:space="preserve"> and Bruno Merin</w:t>
+      </w:r>
+      <w:r>
+        <w:rPr>
+          <w:lang w:val="en-GB"/>
+        </w:rPr>
+        <w:t xml:space="preserve"> (ML technique</w:t>
+      </w:r>
+      <w:r>
+        <w:rPr>
+          <w:lang w:val="en-GB"/>
+        </w:rPr>
+        <w:t>s</w:t>
+      </w:r>
+      <w:r>
+        <w:rPr>
+          <w:lang w:val="en-GB"/>
+        </w:rPr>
+        <w:t>)</w:t>
+      </w:r>
+      <w:r>
+        <w:rPr>
+          <w:lang w:val="en-GB"/>
+        </w:rPr>
+        <w:t>.</w:t>
       </w:r>
     </w:p>
     <w:p>
@@ -630,7 +822,19 @@
         <w:rPr>
           <w:lang w:val="en-GB"/>
         </w:rPr>
-        <w:t>Thank you very much for your time. I am at your disposal to discuss any aspects of my application and I look forward to hearing from you in due course.</w:t>
+        <w:t xml:space="preserve">Thank you very much for your time. I am at your </w:t>
+      </w:r>
+      <w:r>
+        <w:rPr>
+          <w:lang w:val="en-GB"/>
+        </w:rPr>
+        <w:t xml:space="preserve">full </w:t>
+      </w:r>
+      <w:r>
+        <w:rPr>
+          <w:lang w:val="en-GB"/>
+        </w:rPr>
+        <w:t>disposal to discuss any aspects of my application and I look forward to hearing from you in due course.</w:t>
       </w:r>
     </w:p>
     <w:p>
@@ -740,34 +944,22 @@
           <w:rFonts w:cstheme="minorHAnsi"/>
           <w:lang w:val="en-GB"/>
         </w:rPr>
-        <w:t xml:space="preserve">                                                                  </w:t>
-      </w:r>
-    </w:p>
-    <w:p>
-      <w:pPr>
-        <w:pStyle w:val="NoSpacing"/>
+        <w:t xml:space="preserve">                                                    </w:t>
+      </w:r>
+      <w:r>
         <w:rPr>
           <w:rFonts w:cstheme="minorHAnsi"/>
           <w:lang w:val="en-GB"/>
         </w:rPr>
-      </w:pPr>
+        <w:t xml:space="preserve">                                                                                                                </w:t>
+      </w:r>
       <w:r>
         <w:rPr>
           <w:rFonts w:cstheme="minorHAnsi"/>
           <w:lang w:val="en-GB"/>
         </w:rPr>
-        <w:t xml:space="preserve">                                                                                                                                                                    David O’Ryan</w:t>
-      </w:r>
-    </w:p>
-    <w:p>
-      <w:pPr>
-        <w:pStyle w:val="NoSpacing"/>
-        <w:rPr>
-          <w:lang w:val="en-GB"/>
-        </w:rPr>
-      </w:pPr>
-      <w:bookmarkStart w:id="0" w:name="_GoBack"/>
-      <w:bookmarkEnd w:id="0"/>
+        <w:t>David O’Ryan</w:t>
+      </w:r>
     </w:p>
     <w:sectPr>
       <w:pgSz w:w="12240" w:h="15840"/>

</xml_diff>